<commit_message>
feat: update CV templates to include organizational experience section
- Added organizational experience section to CV templates (cv_001.docx and cv_001_photo.docx).
- Updated dependencies in package-lock.json and package.json to Next.js 16.0.7 and eslint-config-next 16.0.7, along with other related packages.
</commit_message>
<xml_diff>
--- a/backend/word_templates/cv_001.docx
+++ b/backend/word_templates/cv_001.docx
@@ -187,14 +187,8 @@
     <w:p>
       <w:pPr>
         <w:pStyle w:val="Heading1"/>
-        <w:rPr>
-          <w:sz w:val="22"/>
-        </w:rPr>
-      </w:pPr>
-      <w:r>
-        <w:rPr>
-          <w:sz w:val="22"/>
-        </w:rPr>
+      </w:pPr>
+      <w:r>
         <w:t>PENGALAMAN KERJA</w:t>
       </w:r>
     </w:p>
@@ -406,14 +400,8 @@
     <w:p>
       <w:pPr>
         <w:pStyle w:val="Heading1"/>
-        <w:rPr>
-          <w:sz w:val="22"/>
-        </w:rPr>
-      </w:pPr>
-      <w:r>
-        <w:rPr>
-          <w:sz w:val="22"/>
-        </w:rPr>
+      </w:pPr>
+      <w:r>
         <w:t>PENDIDIKAN</w:t>
       </w:r>
     </w:p>
@@ -640,15 +628,9 @@
     <w:p>
       <w:pPr>
         <w:pStyle w:val="Heading1"/>
-        <w:rPr>
-          <w:sz w:val="22"/>
-        </w:rPr>
-      </w:pPr>
-      <w:r>
-        <w:rPr>
-          <w:sz w:val="22"/>
-        </w:rPr>
-        <w:t>KEAHLIAN</w:t>
+      </w:pPr>
+      <w:r>
+        <w:t>PENGALAMAN ORGANISASI</w:t>
       </w:r>
     </w:p>
     <w:p>
@@ -662,67 +644,31 @@
         <w:rPr>
           <w:sz w:val="22"/>
         </w:rPr>
-        <w:t xml:space="preserve">{{ skills.map(s =&gt; s.name + " </w:t>
-      </w:r>
-      <w:r>
-        <w:rPr>
-          <w:i/>
-          <w:iCs/>
-          <w:sz w:val="22"/>
-        </w:rPr>
-        <w:t>(" + s.level + ")</w:t>
-      </w:r>
-      <w:r>
-        <w:rPr>
-          <w:sz w:val="22"/>
-        </w:rPr>
-        <w:t>").join(", ") }}</w:t>
-      </w:r>
-    </w:p>
-    <w:p>
-      <w:pPr>
-        <w:pStyle w:val="Heading1"/>
-        <w:rPr>
-          <w:sz w:val="22"/>
-        </w:rPr>
-      </w:pPr>
-      <w:r>
-        <w:rPr>
-          <w:sz w:val="22"/>
-        </w:rPr>
-        <w:t>SERTIFIKASI</w:t>
-      </w:r>
-    </w:p>
-    <w:p>
-      <w:pPr>
-        <w:spacing w:line="276" w:lineRule="auto"/>
-        <w:rPr>
-          <w:sz w:val="22"/>
-        </w:rPr>
-      </w:pPr>
-      <w:r>
-        <w:rPr>
-          <w:sz w:val="22"/>
-        </w:rPr>
-        <w:t>{{FOR cert IN certificates}}</w:t>
-      </w:r>
-    </w:p>
-    <w:p>
-      <w:pPr>
-        <w:spacing w:line="276" w:lineRule="auto"/>
-        <w:rPr>
-          <w:b/>
-          <w:bCs/>
-          <w:sz w:val="22"/>
-        </w:rPr>
-      </w:pPr>
-      <w:r>
-        <w:rPr>
-          <w:b/>
-          <w:bCs/>
-          <w:sz w:val="22"/>
-        </w:rPr>
-        <w:t>{{ $cert.title }}</w:t>
+        <w:t xml:space="preserve">{{FOR </w:t>
+      </w:r>
+      <w:r>
+        <w:rPr>
+          <w:sz w:val="22"/>
+        </w:rPr>
+        <w:t>org</w:t>
+      </w:r>
+      <w:r>
+        <w:rPr>
+          <w:sz w:val="22"/>
+        </w:rPr>
+        <w:t xml:space="preserve"> IN </w:t>
+      </w:r>
+      <w:r>
+        <w:rPr>
+          <w:sz w:val="22"/>
+        </w:rPr>
+        <w:t>organizations</w:t>
+      </w:r>
+      <w:r>
+        <w:rPr>
+          <w:sz w:val="22"/>
+        </w:rPr>
+        <w:t>}}</w:t>
       </w:r>
     </w:p>
     <w:p>
@@ -732,6 +678,84 @@
         </w:tabs>
         <w:spacing w:line="276" w:lineRule="auto"/>
         <w:rPr>
+          <w:b/>
+          <w:bCs/>
+          <w:sz w:val="22"/>
+        </w:rPr>
+      </w:pPr>
+      <w:r>
+        <w:rPr>
+          <w:b/>
+          <w:bCs/>
+          <w:sz w:val="22"/>
+        </w:rPr>
+        <w:t>{{ $</w:t>
+      </w:r>
+      <w:r>
+        <w:rPr>
+          <w:b/>
+          <w:bCs/>
+          <w:sz w:val="22"/>
+        </w:rPr>
+        <w:t>org</w:t>
+      </w:r>
+      <w:r>
+        <w:rPr>
+          <w:b/>
+          <w:bCs/>
+          <w:sz w:val="22"/>
+        </w:rPr>
+        <w:t>.</w:t>
+      </w:r>
+      <w:r>
+        <w:rPr>
+          <w:b/>
+          <w:bCs/>
+          <w:sz w:val="22"/>
+        </w:rPr>
+        <w:t>organization_name</w:t>
+      </w:r>
+      <w:r>
+        <w:rPr>
+          <w:b/>
+          <w:bCs/>
+          <w:sz w:val="22"/>
+        </w:rPr>
+        <w:t xml:space="preserve"> }}</w:t>
+      </w:r>
+      <w:r>
+        <w:rPr>
+          <w:b/>
+          <w:bCs/>
+          <w:sz w:val="22"/>
+        </w:rPr>
+        <w:tab/>
+        <w:t>{{ $</w:t>
+      </w:r>
+      <w:r>
+        <w:rPr>
+          <w:b/>
+          <w:bCs/>
+          <w:sz w:val="22"/>
+        </w:rPr>
+        <w:t>org.</w:t>
+      </w:r>
+      <w:r>
+        <w:rPr>
+          <w:b/>
+          <w:bCs/>
+          <w:sz w:val="22"/>
+        </w:rPr>
+        <w:t>location }}</w:t>
+      </w:r>
+    </w:p>
+    <w:p>
+      <w:pPr>
+        <w:tabs>
+          <w:tab w:val="right" w:pos="9000"/>
+        </w:tabs>
+        <w:spacing w:line="276" w:lineRule="auto"/>
+        <w:rPr>
           <w:i/>
           <w:iCs/>
           <w:sz w:val="22"/>
@@ -743,7 +767,7 @@
           <w:iCs/>
           <w:sz w:val="22"/>
         </w:rPr>
-        <w:t>{{ $cert.issuer }}</w:t>
+        <w:t>{{ $</w:t>
       </w:r>
       <w:r>
         <w:rPr>
@@ -751,6 +775,365 @@
           <w:iCs/>
           <w:sz w:val="22"/>
         </w:rPr>
+        <w:t>org</w:t>
+      </w:r>
+      <w:r>
+        <w:rPr>
+          <w:i/>
+          <w:iCs/>
+          <w:sz w:val="22"/>
+        </w:rPr>
+        <w:t>.</w:t>
+      </w:r>
+      <w:r>
+        <w:rPr>
+          <w:i/>
+          <w:iCs/>
+          <w:sz w:val="22"/>
+        </w:rPr>
+        <w:t>role_title</w:t>
+      </w:r>
+      <w:r>
+        <w:rPr>
+          <w:i/>
+          <w:iCs/>
+          <w:sz w:val="22"/>
+        </w:rPr>
+        <w:t xml:space="preserve"> </w:t>
+      </w:r>
+      <w:r>
+        <w:rPr>
+          <w:i/>
+          <w:iCs/>
+          <w:sz w:val="22"/>
+        </w:rPr>
+        <w:t>}}</w:t>
+      </w:r>
+      <w:r>
+        <w:rPr>
+          <w:i/>
+          <w:iCs/>
+          <w:sz w:val="22"/>
+        </w:rPr>
+        <w:tab/>
+        <w:t>{{ $</w:t>
+      </w:r>
+      <w:r>
+        <w:rPr>
+          <w:i/>
+          <w:iCs/>
+          <w:sz w:val="22"/>
+        </w:rPr>
+        <w:t>org</w:t>
+      </w:r>
+      <w:r>
+        <w:rPr>
+          <w:i/>
+          <w:iCs/>
+          <w:sz w:val="22"/>
+        </w:rPr>
+        <w:t>.start_month }}</w:t>
+      </w:r>
+      <w:r>
+        <w:rPr>
+          <w:i/>
+          <w:iCs/>
+          <w:sz w:val="22"/>
+        </w:rPr>
+        <w:t xml:space="preserve"> </w:t>
+      </w:r>
+      <w:r>
+        <w:rPr>
+          <w:i/>
+          <w:iCs/>
+          <w:sz w:val="22"/>
+        </w:rPr>
+        <w:t>{{ $</w:t>
+      </w:r>
+      <w:r>
+        <w:rPr>
+          <w:i/>
+          <w:iCs/>
+          <w:sz w:val="22"/>
+        </w:rPr>
+        <w:t>org</w:t>
+      </w:r>
+      <w:r>
+        <w:rPr>
+          <w:i/>
+          <w:iCs/>
+          <w:sz w:val="22"/>
+        </w:rPr>
+        <w:t>.start_year }} – {{ $</w:t>
+      </w:r>
+      <w:r>
+        <w:rPr>
+          <w:i/>
+          <w:iCs/>
+          <w:sz w:val="22"/>
+        </w:rPr>
+        <w:t>org</w:t>
+      </w:r>
+      <w:r>
+        <w:rPr>
+          <w:i/>
+          <w:iCs/>
+          <w:sz w:val="22"/>
+        </w:rPr>
+        <w:t>.is_current ? 'Sekarang' : ($</w:t>
+      </w:r>
+      <w:r>
+        <w:rPr>
+          <w:i/>
+          <w:iCs/>
+          <w:sz w:val="22"/>
+        </w:rPr>
+        <w:t>org</w:t>
+      </w:r>
+      <w:r>
+        <w:rPr>
+          <w:i/>
+          <w:iCs/>
+          <w:sz w:val="22"/>
+        </w:rPr>
+        <w:t>.end_month + '</w:t>
+      </w:r>
+      <w:r>
+        <w:rPr>
+          <w:i/>
+          <w:iCs/>
+          <w:sz w:val="22"/>
+        </w:rPr>
+        <w:t xml:space="preserve"> </w:t>
+      </w:r>
+      <w:r>
+        <w:rPr>
+          <w:i/>
+          <w:iCs/>
+          <w:sz w:val="22"/>
+        </w:rPr>
+        <w:t>' + $</w:t>
+      </w:r>
+      <w:r>
+        <w:rPr>
+          <w:i/>
+          <w:iCs/>
+          <w:sz w:val="22"/>
+        </w:rPr>
+        <w:t>org</w:t>
+      </w:r>
+      <w:r>
+        <w:rPr>
+          <w:i/>
+          <w:iCs/>
+          <w:sz w:val="22"/>
+        </w:rPr>
+        <w:t>.end_year) }}</w:t>
+      </w:r>
+    </w:p>
+    <w:p>
+      <w:pPr>
+        <w:spacing w:line="276" w:lineRule="auto"/>
+        <w:rPr>
+          <w:sz w:val="22"/>
+        </w:rPr>
+      </w:pPr>
+      <w:r>
+        <w:rPr>
+          <w:sz w:val="22"/>
+        </w:rPr>
+        <w:t>{{ $</w:t>
+      </w:r>
+      <w:r>
+        <w:rPr>
+          <w:sz w:val="22"/>
+        </w:rPr>
+        <w:t>org</w:t>
+      </w:r>
+      <w:r>
+        <w:rPr>
+          <w:sz w:val="22"/>
+        </w:rPr>
+        <w:t>.description }}</w:t>
+      </w:r>
+    </w:p>
+    <w:p>
+      <w:pPr>
+        <w:spacing w:line="276" w:lineRule="auto"/>
+        <w:rPr>
+          <w:sz w:val="22"/>
+        </w:rPr>
+      </w:pPr>
+      <w:r>
+        <w:rPr>
+          <w:sz w:val="22"/>
+        </w:rPr>
+        <w:t xml:space="preserve">{{IF $idx &lt; </w:t>
+      </w:r>
+      <w:r>
+        <w:rPr>
+          <w:sz w:val="22"/>
+        </w:rPr>
+        <w:t>organizations</w:t>
+      </w:r>
+      <w:r>
+        <w:rPr>
+          <w:sz w:val="22"/>
+        </w:rPr>
+        <w:t>.length - 1}}</w:t>
+      </w:r>
+    </w:p>
+    <w:p>
+      <w:pPr>
+        <w:spacing w:line="276" w:lineRule="auto"/>
+        <w:rPr>
+          <w:sz w:val="22"/>
+        </w:rPr>
+      </w:pPr>
+    </w:p>
+    <w:p>
+      <w:pPr>
+        <w:spacing w:line="276" w:lineRule="auto"/>
+        <w:rPr>
+          <w:sz w:val="22"/>
+        </w:rPr>
+      </w:pPr>
+      <w:r>
+        <w:rPr>
+          <w:sz w:val="22"/>
+        </w:rPr>
+        <w:t>{{END-IF}}</w:t>
+      </w:r>
+    </w:p>
+    <w:p>
+      <w:pPr>
+        <w:spacing w:line="276" w:lineRule="auto"/>
+        <w:rPr>
+          <w:sz w:val="22"/>
+        </w:rPr>
+      </w:pPr>
+      <w:r>
+        <w:rPr>
+          <w:sz w:val="22"/>
+        </w:rPr>
+        <w:t xml:space="preserve">{{END-FOR </w:t>
+      </w:r>
+      <w:r>
+        <w:rPr>
+          <w:sz w:val="22"/>
+        </w:rPr>
+        <w:t>org</w:t>
+      </w:r>
+      <w:r>
+        <w:rPr>
+          <w:sz w:val="22"/>
+        </w:rPr>
+        <w:t>}}</w:t>
+      </w:r>
+    </w:p>
+    <w:p>
+      <w:pPr>
+        <w:pStyle w:val="Heading1"/>
+      </w:pPr>
+      <w:r>
+        <w:lastRenderedPageBreak/>
+        <w:t>KEAHLIAN</w:t>
+      </w:r>
+    </w:p>
+    <w:p>
+      <w:pPr>
+        <w:spacing w:line="276" w:lineRule="auto"/>
+        <w:rPr>
+          <w:sz w:val="22"/>
+        </w:rPr>
+      </w:pPr>
+      <w:r>
+        <w:rPr>
+          <w:sz w:val="22"/>
+        </w:rPr>
+        <w:t xml:space="preserve">{{ skills.map(s =&gt; s.name + " </w:t>
+      </w:r>
+      <w:r>
+        <w:rPr>
+          <w:i/>
+          <w:iCs/>
+          <w:sz w:val="22"/>
+        </w:rPr>
+        <w:t>(" + s.level + ")</w:t>
+      </w:r>
+      <w:r>
+        <w:rPr>
+          <w:sz w:val="22"/>
+        </w:rPr>
+        <w:t>").join(", ") }}</w:t>
+      </w:r>
+    </w:p>
+    <w:p>
+      <w:pPr>
+        <w:pStyle w:val="Heading1"/>
+      </w:pPr>
+      <w:r>
+        <w:t>SERTIFIKASI</w:t>
+      </w:r>
+    </w:p>
+    <w:p>
+      <w:pPr>
+        <w:spacing w:line="276" w:lineRule="auto"/>
+        <w:rPr>
+          <w:sz w:val="22"/>
+        </w:rPr>
+      </w:pPr>
+      <w:r>
+        <w:rPr>
+          <w:sz w:val="22"/>
+        </w:rPr>
+        <w:t>{{FOR cert IN certificates}}</w:t>
+      </w:r>
+    </w:p>
+    <w:p>
+      <w:pPr>
+        <w:spacing w:line="276" w:lineRule="auto"/>
+        <w:rPr>
+          <w:b/>
+          <w:bCs/>
+          <w:sz w:val="22"/>
+        </w:rPr>
+      </w:pPr>
+      <w:r>
+        <w:rPr>
+          <w:b/>
+          <w:bCs/>
+          <w:sz w:val="22"/>
+        </w:rPr>
+        <w:t>{{ $cert.title }}</w:t>
+      </w:r>
+    </w:p>
+    <w:p>
+      <w:pPr>
+        <w:tabs>
+          <w:tab w:val="right" w:pos="9000"/>
+        </w:tabs>
+        <w:spacing w:line="276" w:lineRule="auto"/>
+        <w:rPr>
+          <w:i/>
+          <w:iCs/>
+          <w:sz w:val="22"/>
+        </w:rPr>
+      </w:pPr>
+      <w:r>
+        <w:rPr>
+          <w:i/>
+          <w:iCs/>
+          <w:sz w:val="22"/>
+        </w:rPr>
+        <w:t>{{ $cert.issuer }}</w:t>
+      </w:r>
+      <w:r>
+        <w:rPr>
+          <w:i/>
+          <w:iCs/>
+          <w:sz w:val="22"/>
+        </w:rPr>
         <w:tab/>
         <w:t>{{ $cert.issue_month }}</w:t>
       </w:r>
@@ -934,14 +1317,8 @@
     <w:p>
       <w:pPr>
         <w:pStyle w:val="Heading1"/>
-        <w:rPr>
-          <w:sz w:val="22"/>
-        </w:rPr>
-      </w:pPr>
-      <w:r>
-        <w:rPr>
-          <w:sz w:val="22"/>
-        </w:rPr>
+      </w:pPr>
+      <w:r>
         <w:t>PENGHARGAAN</w:t>
       </w:r>
     </w:p>
@@ -2192,12 +2569,12 @@
     <w:autoRedefine/>
     <w:uiPriority w:val="9"/>
     <w:qFormat/>
-    <w:rsid w:val="00F53843"/>
+    <w:rsid w:val="00594843"/>
     <w:pPr>
       <w:keepNext/>
       <w:keepLines/>
       <w:pBdr>
-        <w:bottom w:val="single" w:sz="8" w:space="1" w:color="auto"/>
+        <w:bottom w:val="single" w:sz="4" w:space="1" w:color="auto"/>
       </w:pBdr>
       <w:spacing w:before="120" w:line="240" w:lineRule="auto"/>
       <w:outlineLvl w:val="0"/>
@@ -2481,7 +2858,7 @@
     <w:basedOn w:val="DefaultParagraphFont"/>
     <w:link w:val="Heading1"/>
     <w:uiPriority w:val="9"/>
-    <w:rsid w:val="00F53843"/>
+    <w:rsid w:val="00594843"/>
     <w:rPr>
       <w:rFonts w:asciiTheme="majorHAnsi" w:eastAsiaTheme="majorEastAsia" w:hAnsiTheme="majorHAnsi" w:cstheme="majorBidi"/>
       <w:b/>

</xml_diff>